<commit_message>
updated the duration and personnel function
</commit_message>
<xml_diff>
--- a/tools/Enterprise Architect Academic Site License - 30 USERS-1.docx
+++ b/tools/Enterprise Architect Academic Site License - 30 USERS-1.docx
@@ -1,6 +1,6 @@
 
 <file path=word/document.xml><?xml version="1.0" encoding="utf-8"?>
-<w:document xmlns:wpc="http://schemas.microsoft.com/office/word/2010/wordprocessingCanvas" xmlns:mc="http://schemas.openxmlformats.org/markup-compatibility/2006" xmlns:o="urn:schemas-microsoft-com:office:office" xmlns:r="http://schemas.openxmlformats.org/officeDocument/2006/relationships" xmlns:m="http://schemas.openxmlformats.org/officeDocument/2006/math" xmlns:v="urn:schemas-microsoft-com:vml" xmlns:wp14="http://schemas.microsoft.com/office/word/2010/wordprocessingDrawing" xmlns:wp="http://schemas.openxmlformats.org/drawingml/2006/wordprocessingDrawing" xmlns:w10="urn:schemas-microsoft-com:office:word" xmlns:w="http://schemas.openxmlformats.org/wordprocessingml/2006/main" xmlns:w14="http://schemas.microsoft.com/office/word/2010/wordml" xmlns:w15="http://schemas.microsoft.com/office/word/2012/wordml" xmlns:wpg="http://schemas.microsoft.com/office/word/2010/wordprocessingGroup" xmlns:wpi="http://schemas.microsoft.com/office/word/2010/wordprocessingInk" xmlns:wne="http://schemas.microsoft.com/office/word/2006/wordml" xmlns:wps="http://schemas.microsoft.com/office/word/2010/wordprocessingShape" mc:Ignorable="w14 w15 wp14">
+<w:document xmlns:wpc="http://schemas.microsoft.com/office/word/2010/wordprocessingCanvas" xmlns:cx="http://schemas.microsoft.com/office/drawing/2014/chartex" xmlns:cx1="http://schemas.microsoft.com/office/drawing/2015/9/8/chartex" xmlns:cx2="http://schemas.microsoft.com/office/drawing/2015/10/21/chartex" xmlns:cx3="http://schemas.microsoft.com/office/drawing/2016/5/9/chartex" xmlns:cx4="http://schemas.microsoft.com/office/drawing/2016/5/10/chartex" xmlns:cx5="http://schemas.microsoft.com/office/drawing/2016/5/11/chartex" xmlns:cx6="http://schemas.microsoft.com/office/drawing/2016/5/12/chartex" xmlns:cx7="http://schemas.microsoft.com/office/drawing/2016/5/13/chartex" xmlns:cx8="http://schemas.microsoft.com/office/drawing/2016/5/14/chartex" xmlns:mc="http://schemas.openxmlformats.org/markup-compatibility/2006" xmlns:aink="http://schemas.microsoft.com/office/drawing/2016/ink" xmlns:am3d="http://schemas.microsoft.com/office/drawing/2017/model3d" xmlns:o="urn:schemas-microsoft-com:office:office" xmlns:r="http://schemas.openxmlformats.org/officeDocument/2006/relationships" xmlns:m="http://schemas.openxmlformats.org/officeDocument/2006/math" xmlns:v="urn:schemas-microsoft-com:vml" xmlns:wp14="http://schemas.microsoft.com/office/word/2010/wordprocessingDrawing" xmlns:wp="http://schemas.openxmlformats.org/drawingml/2006/wordprocessingDrawing" xmlns:w10="urn:schemas-microsoft-com:office:word" xmlns:w="http://schemas.openxmlformats.org/wordprocessingml/2006/main" xmlns:w14="http://schemas.microsoft.com/office/word/2010/wordml" xmlns:w15="http://schemas.microsoft.com/office/word/2012/wordml" xmlns:w16cid="http://schemas.microsoft.com/office/word/2016/wordml/cid" xmlns:w16se="http://schemas.microsoft.com/office/word/2015/wordml/symex" xmlns:wpg="http://schemas.microsoft.com/office/word/2010/wordprocessingGroup" xmlns:wpi="http://schemas.microsoft.com/office/word/2010/wordprocessingInk" xmlns:wne="http://schemas.microsoft.com/office/word/2006/wordml" xmlns:wps="http://schemas.microsoft.com/office/word/2010/wordprocessingShape" mc:Ignorable="w14 w15 w16se w16cid wp14">
   <w:body>
     <w:p>
       <w:r>
@@ -14,15 +14,7 @@
     </w:p>
     <w:p>
       <w:r>
-        <w:t xml:space="preserve">Thank you for purchasing </w:t>
-      </w:r>
-      <w:bookmarkStart w:id="0" w:name="_GoBack"/>
-      <w:r>
-        <w:t>Enterprise Architect Academic Site License - 30 USERS</w:t>
-      </w:r>
-      <w:bookmarkEnd w:id="0"/>
-      <w:r>
-        <w:t xml:space="preserve">. </w:t>
+        <w:t xml:space="preserve">Thank you for purchasing Enterprise Architect Academic Site License - 30 USERS. </w:t>
       </w:r>
     </w:p>
     <w:p/>
@@ -50,194 +42,172 @@
     <w:p/>
     <w:p>
       <w:r>
-        <w:t>The academic version must not be used to produce commercial</w:t>
-      </w:r>
+        <w:t>The academic version must not be used to produce commercial software products or be used in a commercial environment without the express written permission of Sparx Systems.</w:t>
+      </w:r>
+    </w:p>
+    <w:p/>
+    <w:p>
+      <w:r>
+        <w:t xml:space="preserve">======================================================================= </w:t>
+      </w:r>
+    </w:p>
+    <w:p/>
+    <w:p>
+      <w:r>
+        <w:t>There are six easy steps in installing Enterprise Architect Academic Site License,</w:t>
+      </w:r>
+    </w:p>
+    <w:p>
+      <w:r>
+        <w:t xml:space="preserve">and registering your license. </w:t>
+      </w:r>
+    </w:p>
+    <w:p/>
+    <w:p>
+      <w:r>
+        <w:t>STEP 1: CHECK THE SYSTEM REQUIREMENTS</w:t>
+      </w:r>
+    </w:p>
+    <w:p>
+      <w:r>
+        <w:t xml:space="preserve">STEP 2: DOWNLOAD THE ENTERPRISE ARCHITECT SETUP FILE </w:t>
+      </w:r>
+    </w:p>
+    <w:p>
+      <w:r>
+        <w:t>STEP 3: INSTALL ENTERPRISE ARCHITECT</w:t>
+      </w:r>
+    </w:p>
+    <w:p>
+      <w:r>
+        <w:t xml:space="preserve">STEP 4: DOWNLOAD THE MDG ADD-INS </w:t>
+      </w:r>
+    </w:p>
+    <w:p>
+      <w:r>
+        <w:t>STEP 5: INSTALL THE MDG ADD-INS</w:t>
+      </w:r>
+    </w:p>
+    <w:p>
+      <w:r>
+        <w:t xml:space="preserve">STEP 6: (Optional) ENABLE USER SECURITY </w:t>
+      </w:r>
+    </w:p>
+    <w:p/>
+    <w:p>
+      <w:r>
+        <w:t xml:space="preserve">The instructions for each step are provided below. </w:t>
+      </w:r>
+    </w:p>
+    <w:p/>
+    <w:p>
+      <w:r>
+        <w:t xml:space="preserve">======================================================================= </w:t>
+      </w:r>
+    </w:p>
+    <w:p>
+      <w:r>
+        <w:t>STEP 1: CHECK THE SYSTEM REQUIREMENTS</w:t>
+      </w:r>
+    </w:p>
+    <w:p/>
+    <w:p>
+      <w:r>
+        <w:t>The operating environment for Enterprise Architect is described on the following web page:</w:t>
+      </w:r>
+    </w:p>
+    <w:p/>
+    <w:p>
+      <w:r>
+        <w:t>http://www.sparxsystems.com/products/ea/sysreq.html</w:t>
+      </w:r>
+    </w:p>
+    <w:p/>
+    <w:p>
+      <w:r>
+        <w:t>If you are installing Enterprise Architect on Windows Vista or Windows 7, please note the specific instructions on the system requirements page concerning these systems.</w:t>
+      </w:r>
+    </w:p>
+    <w:p/>
+    <w:p>
+      <w:r>
+        <w:t xml:space="preserve">======================================================================= </w:t>
+      </w:r>
+    </w:p>
+    <w:p>
+      <w:r>
+        <w:t xml:space="preserve">STEP 2: DOWNLOAD THE ENTERPRISE ARCHITECT SETUP FILE </w:t>
+      </w:r>
+    </w:p>
+    <w:p/>
+    <w:p>
+      <w:r>
+        <w:t xml:space="preserve">a) Access the Enterprise Architect download site at </w:t>
+      </w:r>
+    </w:p>
+    <w:p>
+      <w:r>
+        <w:t>http://www.sparxsystems.com/securedownloads/easetupfull.msi</w:t>
+      </w:r>
+    </w:p>
+    <w:p/>
+    <w:p>
+      <w:r>
+        <w:t xml:space="preserve">b) When prompted, enter the following user ID and password: </w:t>
+      </w:r>
+    </w:p>
+    <w:p/>
+    <w:p>
+      <w:r>
+        <w:t xml:space="preserve">************************************ </w:t>
+      </w:r>
+    </w:p>
+    <w:p/>
+    <w:p>
+      <w:r>
+        <w:t>User ID: ea1016</w:t>
+      </w:r>
+    </w:p>
+    <w:p>
+      <w:r>
+        <w:t xml:space="preserve">Password: </w:t>
+      </w:r>
+      <w:proofErr w:type="spellStart"/>
+      <w:r>
+        <w:t>gcecfdia</w:t>
+      </w:r>
+      <w:proofErr w:type="spellEnd"/>
       <w:r>
         <w:t xml:space="preserve"> </w:t>
       </w:r>
-      <w:r>
-        <w:t>software products or be used in a commercial environment without the express written permission of Sparx Systems.</w:t>
-      </w:r>
-    </w:p>
-    <w:p/>
-    <w:p>
-      <w:r>
-        <w:t xml:space="preserve">======================================================================= </w:t>
-      </w:r>
-    </w:p>
-    <w:p/>
-    <w:p>
-      <w:r>
-        <w:t>There are six easy steps in installing Enterprise Architect Academic Site License,</w:t>
-      </w:r>
-    </w:p>
-    <w:p>
+    </w:p>
+    <w:p/>
+    <w:p>
+      <w:r>
+        <w:t xml:space="preserve">************************************ </w:t>
+      </w:r>
+    </w:p>
+    <w:p/>
+    <w:p>
+      <w:r>
+        <w:t xml:space="preserve">c) Download the Enterprise Architect installer (approx. 65 mb). </w:t>
+      </w:r>
+    </w:p>
+    <w:p/>
+    <w:p>
+      <w:r>
+        <w:t xml:space="preserve">The user ID and password provide access to the Sparx Systems Registered User site (http://www.sparxsystems.com/registered/index.html), which contains important information about latest product releases, updates and support. It also gives you access to free Enterprise Architect software updates for a period of 12 months, from http://www.sparxsystems.com/registered/reg_ea_down.html. </w:t>
+      </w:r>
+    </w:p>
+    <w:p/>
+    <w:p>
+      <w:r>
+        <w:t xml:space="preserve">Note: The Registered User password may be reset for security reasons. If this </w:t>
+      </w:r>
+      <w:proofErr w:type="spellStart"/>
       <w:proofErr w:type="gramStart"/>
       <w:r>
-        <w:t>and</w:t>
-      </w:r>
-      <w:proofErr w:type="gramEnd"/>
-      <w:r>
-        <w:t xml:space="preserve"> registering your license. </w:t>
-      </w:r>
-    </w:p>
-    <w:p/>
-    <w:p>
-      <w:r>
-        <w:t>STEP 1: CHECK THE SYSTEM REQUIREMENTS</w:t>
-      </w:r>
-    </w:p>
-    <w:p>
-      <w:r>
-        <w:t xml:space="preserve">STEP 2: DOWNLOAD THE ENTERPRISE ARCHITECT SETUP FILE </w:t>
-      </w:r>
-    </w:p>
-    <w:p>
-      <w:r>
-        <w:t>STEP 3: INSTALL ENTERPRISE ARCHITECT</w:t>
-      </w:r>
-    </w:p>
-    <w:p>
-      <w:r>
-        <w:t xml:space="preserve">STEP 4: DOWNLOAD THE MDG ADD-INS </w:t>
-      </w:r>
-    </w:p>
-    <w:p>
-      <w:r>
-        <w:t>STEP 5: INSTALL THE MDG ADD-INS</w:t>
-      </w:r>
-    </w:p>
-    <w:p>
-      <w:r>
-        <w:t xml:space="preserve">STEP 6: (Optional) ENABLE USER SECURITY </w:t>
-      </w:r>
-    </w:p>
-    <w:p/>
-    <w:p>
-      <w:r>
-        <w:t xml:space="preserve">The instructions for each step are provided below. </w:t>
-      </w:r>
-    </w:p>
-    <w:p/>
-    <w:p>
-      <w:r>
-        <w:t xml:space="preserve">======================================================================= </w:t>
-      </w:r>
-    </w:p>
-    <w:p>
-      <w:r>
-        <w:t>STEP 1: CHECK THE SYSTEM REQUIREMENTS</w:t>
-      </w:r>
-    </w:p>
-    <w:p/>
-    <w:p>
-      <w:r>
-        <w:t>The operating environment for Enterprise Architect is described on the following web page:</w:t>
-      </w:r>
-    </w:p>
-    <w:p/>
-    <w:p>
-      <w:r>
-        <w:t>http://www.sparxsystems.com/products/ea/sysreq.html</w:t>
-      </w:r>
-    </w:p>
-    <w:p/>
-    <w:p>
-      <w:r>
-        <w:t>If you are installing Enterprise Architect on Windows Vista or Windows 7, please note the specific instructions on the system requirements page concerning these systems.</w:t>
-      </w:r>
-    </w:p>
-    <w:p/>
-    <w:p>
-      <w:r>
-        <w:t xml:space="preserve">======================================================================= </w:t>
-      </w:r>
-    </w:p>
-    <w:p>
-      <w:r>
-        <w:t xml:space="preserve">STEP 2: DOWNLOAD THE ENTERPRISE ARCHITECT SETUP FILE </w:t>
-      </w:r>
-    </w:p>
-    <w:p/>
-    <w:p>
-      <w:r>
-        <w:t xml:space="preserve">a) Access the Enterprise Architect download site at </w:t>
-      </w:r>
-    </w:p>
-    <w:p>
-      <w:r>
-        <w:t>http://www.sparxsystems.com/securedownloads/easetupfull.msi</w:t>
-      </w:r>
-    </w:p>
-    <w:p/>
-    <w:p>
-      <w:r>
-        <w:t xml:space="preserve">b) When prompted, enter the following user ID and password: </w:t>
-      </w:r>
-    </w:p>
-    <w:p/>
-    <w:p>
-      <w:r>
-        <w:t xml:space="preserve">************************************ </w:t>
-      </w:r>
-    </w:p>
-    <w:p/>
-    <w:p>
-      <w:r>
-        <w:t>User ID: ea1016</w:t>
-      </w:r>
-    </w:p>
-    <w:p>
-      <w:r>
-        <w:t xml:space="preserve">Password: </w:t>
-      </w:r>
-      <w:proofErr w:type="spellStart"/>
-      <w:r>
-        <w:t>gcecfdia</w:t>
-      </w:r>
-      <w:proofErr w:type="spellEnd"/>
-      <w:r>
-        <w:t xml:space="preserve"> </w:t>
-      </w:r>
-    </w:p>
-    <w:p/>
-    <w:p>
-      <w:r>
-        <w:t xml:space="preserve">************************************ </w:t>
-      </w:r>
-    </w:p>
-    <w:p/>
-    <w:p>
-      <w:r>
-        <w:t xml:space="preserve">c) Download the Enterprise Architect installer (approx. 65 </w:t>
-      </w:r>
-      <w:proofErr w:type="spellStart"/>
-      <w:r>
-        <w:t>mb</w:t>
-      </w:r>
-      <w:proofErr w:type="spellEnd"/>
-      <w:r>
-        <w:t xml:space="preserve">). </w:t>
-      </w:r>
-    </w:p>
-    <w:p/>
-    <w:p>
-      <w:r>
-        <w:t xml:space="preserve">The user ID and password provide access to the Sparx Systems Registered User site (http://www.sparxsystems.com/registered/index.html), which contains important information about latest product releases, updates and support. It also gives you access to free Enterprise Architect software updates for a period of 12 months, from http://www.sparxsystems.com/registered/reg_ea_down.html. </w:t>
-      </w:r>
-    </w:p>
-    <w:p/>
-    <w:p>
-      <w:r>
-        <w:t xml:space="preserve">Note: The Registered User password may be reset for security reasons. If this </w:t>
-      </w:r>
-      <w:proofErr w:type="spellStart"/>
-      <w:r>
-        <w:t>occurs</w:t>
-      </w:r>
-      <w:proofErr w:type="gramStart"/>
-      <w:r>
-        <w:t>,you</w:t>
+        <w:t>occurs,you</w:t>
       </w:r>
       <w:proofErr w:type="spellEnd"/>
       <w:proofErr w:type="gramEnd"/>
@@ -319,15 +289,126 @@
     <w:p/>
     <w:p>
       <w:r>
-        <w:t xml:space="preserve">These keys register Enterprise Architect Academic Site </w:t>
-      </w:r>
+        <w:t>These keys register Enterprise Architect Academic Site License.</w:t>
+      </w:r>
+      <w:r>
+        <w:t xml:space="preserve"> </w:t>
+      </w:r>
+      <w:bookmarkStart w:id="0" w:name="_GoBack"/>
+      <w:bookmarkEnd w:id="0"/>
+      <w:r>
+        <w:t xml:space="preserve">They also register the MDG products that are provided in the Enterprise Architect Academic Site License. </w:t>
+      </w:r>
+    </w:p>
+    <w:p/>
+    <w:p>
+      <w:r>
+        <w:t xml:space="preserve">======================================================================= </w:t>
+      </w:r>
+    </w:p>
+    <w:p>
+      <w:r>
+        <w:t xml:space="preserve">STEP 3: INSTALL ENTERPRISE ARCHITECT </w:t>
+      </w:r>
+    </w:p>
+    <w:p/>
+    <w:p>
+      <w:r>
+        <w:t xml:space="preserve">To install and register Enterprise Architect Academic Site License: </w:t>
+      </w:r>
+    </w:p>
+    <w:p/>
+    <w:p>
+      <w:r>
+        <w:t xml:space="preserve">a) If you have installed the trial version of Enterprise Architect, </w:t>
+      </w:r>
+    </w:p>
+    <w:p>
+      <w:r>
+        <w:t xml:space="preserve">uninstall it using "Add/Remove Programs" in the Windows Control Panel. </w:t>
+      </w:r>
+    </w:p>
+    <w:p/>
+    <w:p>
+      <w:r>
+        <w:t>b) Double-click on the installation MSI file. The Enterprise Architect Installation Wizard screen displays. Click on the Next button.</w:t>
+      </w:r>
+    </w:p>
+    <w:p/>
+    <w:p>
+      <w:r>
+        <w:t xml:space="preserve">c) Read the Licensing Agreement and, if you accept, click on the 'I accept the license agreement' radio button and on the Next button. </w:t>
+      </w:r>
+    </w:p>
+    <w:p/>
+    <w:p>
+      <w:r>
+        <w:t xml:space="preserve">d) Read the Readme information, then click on the Next button. </w:t>
+      </w:r>
+    </w:p>
+    <w:p/>
+    <w:p>
+      <w:r>
+        <w:t xml:space="preserve">e) Type your User name and Organization names into the appropriate fields, </w:t>
+      </w:r>
+      <w:proofErr w:type="gramStart"/>
+      <w:r>
+        <w:t>and  (</w:t>
+      </w:r>
+      <w:proofErr w:type="gramEnd"/>
+      <w:r>
+        <w:t>optionally) select who can access the application - anyone who uses the computer, or only you (the currently-logged on user). Click on the Next button.</w:t>
+      </w:r>
+    </w:p>
+    <w:p>
+      <w:r>
+        <w:t xml:space="preserve"> </w:t>
+      </w:r>
+    </w:p>
+    <w:p>
+      <w:r>
+        <w:t>f) If necessary, change the destination folder for the installation, then click on the Next button twice. When the installation is complete, click on the Finish button.</w:t>
+      </w:r>
+    </w:p>
+    <w:p/>
+    <w:p>
+      <w:r>
+        <w:t>g) Start up Enterprise Architect. The License Management dialog automatically displays.</w:t>
+      </w:r>
+    </w:p>
+    <w:p/>
+    <w:p>
+      <w:r>
+        <w:t xml:space="preserve">h) Click on the Add Key button. </w:t>
+      </w:r>
+    </w:p>
+    <w:p/>
+    <w:p>
       <w:proofErr w:type="spellStart"/>
       <w:r>
-        <w:t>License.They</w:t>
+        <w:t>i</w:t>
       </w:r>
       <w:proofErr w:type="spellEnd"/>
       <w:r>
-        <w:t xml:space="preserve"> also register the MDG products that are provided in the Enterprise Architect Academic Site License. </w:t>
+        <w:t>) In the Add Registration Key dialog, select the Enter Private Key tab.</w:t>
+      </w:r>
+    </w:p>
+    <w:p/>
+    <w:p>
+      <w:r>
+        <w:t xml:space="preserve">j) Type your User name and Organization names into the appropriate fields, and copy and paste the license key into the Copy registration key... field. </w:t>
+      </w:r>
+    </w:p>
+    <w:p/>
+    <w:p>
+      <w:r>
+        <w:t xml:space="preserve">k) Click on the OK button and the Close button to close the License Management dialog. </w:t>
+      </w:r>
+    </w:p>
+    <w:p/>
+    <w:p>
+      <w:r>
+        <w:t xml:space="preserve">Your Enterprise Architect Site License is now installed and registered! </w:t>
       </w:r>
     </w:p>
     <w:p/>
@@ -338,66 +419,152 @@
     </w:p>
     <w:p>
       <w:r>
-        <w:t xml:space="preserve">STEP 3: INSTALL ENTERPRISE ARCHITECT </w:t>
-      </w:r>
-    </w:p>
-    <w:p/>
-    <w:p>
-      <w:r>
-        <w:t xml:space="preserve">To install and register Enterprise Architect Academic Site License: </w:t>
-      </w:r>
-    </w:p>
-    <w:p/>
-    <w:p>
-      <w:r>
-        <w:t xml:space="preserve">a) If you have installed the trial version of Enterprise Architect, </w:t>
-      </w:r>
-    </w:p>
-    <w:p>
-      <w:proofErr w:type="gramStart"/>
-      <w:r>
-        <w:t>uninstall</w:t>
-      </w:r>
-      <w:proofErr w:type="gramEnd"/>
-      <w:r>
-        <w:t xml:space="preserve"> it using "Add/Remove Programs" in the Windows Control Panel. </w:t>
-      </w:r>
-    </w:p>
-    <w:p/>
-    <w:p>
-      <w:r>
-        <w:t>b) Double-click on the installation MSI file. The Enterprise Architect Installation Wizard screen displays. Click on the Next button.</w:t>
-      </w:r>
-    </w:p>
-    <w:p/>
-    <w:p>
-      <w:proofErr w:type="gramStart"/>
-      <w:r>
-        <w:t>c</w:t>
-      </w:r>
-      <w:proofErr w:type="gramEnd"/>
-      <w:r>
-        <w:t xml:space="preserve">) Read the Licensing Agreement and, if you accept, click on the 'I accept the license agreement' radio button and on the Next button. </w:t>
-      </w:r>
-    </w:p>
-    <w:p/>
-    <w:p>
-      <w:r>
-        <w:t xml:space="preserve">d) Read the Readme information, then click on the Next button. </w:t>
-      </w:r>
-    </w:p>
-    <w:p/>
-    <w:p>
-      <w:r>
-        <w:t xml:space="preserve">e) Type your User name and Organization names into the appropriate fields, </w:t>
-      </w:r>
-      <w:proofErr w:type="gramStart"/>
-      <w:r>
-        <w:t>and  (</w:t>
-      </w:r>
-      <w:proofErr w:type="gramEnd"/>
-      <w:r>
-        <w:t>optionally) select who can access the application - anyone who uses the computer, or only you (the currently-logged on user). Click on the Next button.</w:t>
+        <w:t xml:space="preserve">STEP 4: DOWNLOAD THE MDG ADD-INS </w:t>
+      </w:r>
+    </w:p>
+    <w:p/>
+    <w:p>
+      <w:r>
+        <w:lastRenderedPageBreak/>
+        <w:t>Download the installer files for each of the MDG Add-In products packaged with Enterprise Architect Ultimate Edition, that you want to use. The download locations are:</w:t>
+      </w:r>
+    </w:p>
+    <w:p/>
+    <w:p>
+      <w:r>
+        <w:t>Eclipse 3.3 Integration      - http://www.sparxsystems.com/bin/EAEclipse_Integration.exe</w:t>
+      </w:r>
+    </w:p>
+    <w:p>
+      <w:r>
+        <w:t xml:space="preserve">Visual Studio 2005 and 2008    </w:t>
+      </w:r>
+    </w:p>
+    <w:p>
+      <w:r>
+        <w:t xml:space="preserve">             Integration     - http://www.sparxsystems.com/bin/VSIntegrate.msi</w:t>
+      </w:r>
+    </w:p>
+    <w:p>
+      <w:r>
+        <w:t xml:space="preserve">UPDM Technology              - http://www.sparxsystems.com/bin/UPDM2.exe </w:t>
+      </w:r>
+    </w:p>
+    <w:p>
+      <w:r>
+        <w:t>DDS Technology               - http://www.sparxsystems.com/bin/EADDS.exe</w:t>
+      </w:r>
+    </w:p>
+    <w:p>
+      <w:proofErr w:type="spellStart"/>
+      <w:r>
+        <w:t>SysML</w:t>
+      </w:r>
+      <w:proofErr w:type="spellEnd"/>
+      <w:r>
+        <w:t xml:space="preserve"> Technology             - http://www.sparxsystems.com/bin/EASYSML.exe</w:t>
+      </w:r>
+    </w:p>
+    <w:p>
+      <w:r>
+        <w:t>TOGAF Technology             - http://www.sparxsystems.com/bin/EATOGAF.msi</w:t>
+      </w:r>
+    </w:p>
+    <w:p>
+      <w:r>
+        <w:t>Zachman Framework Technology - http://www.sparxsystems.com/bin/EAZachman.msi</w:t>
+      </w:r>
+    </w:p>
+    <w:p>
+      <w:r>
+        <w:t>DOORS Link                   - http://www.sparxsystems.com/bin/EADOORS.exe</w:t>
+      </w:r>
+    </w:p>
+    <w:p>
+      <w:r>
+        <w:t>Office Integration           - http://www.sparxsystems.com/bin/mdgoffice.msi</w:t>
+      </w:r>
+    </w:p>
+    <w:p/>
+    <w:p>
+      <w:r>
+        <w:t xml:space="preserve">IMPORTANT: </w:t>
+      </w:r>
+    </w:p>
+    <w:p>
+      <w:r>
+        <w:t xml:space="preserve">As the MDG Add-In .exe files are delivered by electronic download from the Sparx Systems site, we strongly recommend that you make a </w:t>
+      </w:r>
+      <w:proofErr w:type="spellStart"/>
+      <w:r>
+        <w:t>back up</w:t>
+      </w:r>
+      <w:proofErr w:type="spellEnd"/>
+      <w:r>
+        <w:t xml:space="preserve"> copy of each download to a permanent medium such as CD ROM. This enables you to re-install at any future time, as Sparx Systems does not guarantee the availability of previous versions of any MDG Add-In for download.</w:t>
+      </w:r>
+    </w:p>
+    <w:p/>
+    <w:p>
+      <w:r>
+        <w:t xml:space="preserve">If you require access to the MDG Technology for </w:t>
+      </w:r>
+      <w:proofErr w:type="spellStart"/>
+      <w:r>
+        <w:t>DoDAF</w:t>
+      </w:r>
+      <w:proofErr w:type="spellEnd"/>
+      <w:r>
+        <w:t xml:space="preserve">-MODAF please contact support@sparxsystems.com. The MDG Technology for </w:t>
+      </w:r>
+      <w:proofErr w:type="spellStart"/>
+      <w:r>
+        <w:t>DoDAF</w:t>
+      </w:r>
+      <w:proofErr w:type="spellEnd"/>
+      <w:r>
+        <w:t>-MODAF has been superseded by the MDG Technology for UPDM.</w:t>
+      </w:r>
+    </w:p>
+    <w:p/>
+    <w:p>
+      <w:r>
+        <w:t xml:space="preserve">======================================================================= </w:t>
+      </w:r>
+    </w:p>
+    <w:p>
+      <w:r>
+        <w:t xml:space="preserve">STEP 5: INSTALL THE MDG ADD-INS </w:t>
+      </w:r>
+    </w:p>
+    <w:p/>
+    <w:p>
+      <w:r>
+        <w:t xml:space="preserve">To install and register each MDG Add-In: </w:t>
+      </w:r>
+    </w:p>
+    <w:p/>
+    <w:p>
+      <w:r>
+        <w:t>a) Double click on the installation EXE file. The MDG &lt;Add-In name&gt; Installation Wizard screen displays. Click on the Next button.</w:t>
+      </w:r>
+    </w:p>
+    <w:p/>
+    <w:p>
+      <w:r>
+        <w:t xml:space="preserve">b) Read the Licensing Agreement and, if you accept, click on the 'I accept the license agreement' radio button and on the Next button. </w:t>
+      </w:r>
+    </w:p>
+    <w:p/>
+    <w:p>
+      <w:r>
+        <w:t xml:space="preserve">c) Read the Readme information, then click on the Next button. </w:t>
+      </w:r>
+    </w:p>
+    <w:p/>
+    <w:p>
+      <w:r>
+        <w:t>d) Type your User name and Organization names into the appropriate fields, and (Optionally) select who can access the application - anyone who uses the computer, or only you (the currently-logged on user). Click on the Next button.</w:t>
       </w:r>
     </w:p>
     <w:p>
@@ -407,19 +574,25 @@
     </w:p>
     <w:p>
       <w:r>
-        <w:t>f) If necessary, change the destination folder for the installation, then click on the Next button twice. When the installation is complete, click on the Finish button.</w:t>
-      </w:r>
-    </w:p>
-    <w:p/>
-    <w:p>
-      <w:r>
-        <w:t>g) Start up Enterprise Architect. The License Management dialog automatically displays.</w:t>
-      </w:r>
-    </w:p>
-    <w:p/>
-    <w:p>
-      <w:r>
-        <w:t xml:space="preserve">h) Click on the Add Key button. </w:t>
+        <w:t>e) If necessary, change the destination folder for the installation, then click on the Next button.</w:t>
+      </w:r>
+    </w:p>
+    <w:p/>
+    <w:p>
+      <w:r>
+        <w:t xml:space="preserve">f) (MDG Integration for Eclipse only) If necessary, browse for the correct Eclipse plugins directory path. Click on the Next button. </w:t>
+      </w:r>
+    </w:p>
+    <w:p/>
+    <w:p>
+      <w:r>
+        <w:t>g) Click on the Next button again. When the installation is complete, click on the Finish button.</w:t>
+      </w:r>
+    </w:p>
+    <w:p/>
+    <w:p>
+      <w:r>
+        <w:t>h) Repeat this process for the next MDG Add-In to install.</w:t>
       </w:r>
     </w:p>
     <w:p/>
@@ -430,25 +603,7 @@
       </w:r>
       <w:proofErr w:type="spellEnd"/>
       <w:r>
-        <w:t>) In the Add Registration Key dialog, select the Enter Private Key tab.</w:t>
-      </w:r>
-    </w:p>
-    <w:p/>
-    <w:p>
-      <w:r>
-        <w:t xml:space="preserve">j) Type your User name and Organization names into the appropriate fields, and copy and paste the license key into the Copy registration key... field. </w:t>
-      </w:r>
-    </w:p>
-    <w:p/>
-    <w:p>
-      <w:r>
-        <w:t xml:space="preserve">k) Click on the OK button and the Close button to close the License Management dialog. </w:t>
-      </w:r>
-    </w:p>
-    <w:p/>
-    <w:p>
-      <w:r>
-        <w:t xml:space="preserve">Your Enterprise Architect Site License is now installed and registered! </w:t>
+        <w:t>) Start up Enterprise Architect. Because the MDG Add-Ins are registered under the same license key as Enterprise Architect Ultimate Edition, they are automatically registered and enabled, ready for use!</w:t>
       </w:r>
     </w:p>
     <w:p/>
@@ -459,124 +614,77 @@
     </w:p>
     <w:p>
       <w:r>
-        <w:t xml:space="preserve">STEP 4: DOWNLOAD THE MDG ADD-INS </w:t>
-      </w:r>
-    </w:p>
-    <w:p/>
-    <w:p>
-      <w:r>
-        <w:lastRenderedPageBreak/>
-        <w:t xml:space="preserve">Download the installer files for each of the MDG Add-In products packaged with Enterprise Architect Ultimate </w:t>
-      </w:r>
-      <w:proofErr w:type="gramStart"/>
-      <w:r>
-        <w:t>Edition, that</w:t>
-      </w:r>
-      <w:proofErr w:type="gramEnd"/>
-      <w:r>
-        <w:t xml:space="preserve"> you want to use. The download locations are:</w:t>
-      </w:r>
-    </w:p>
-    <w:p/>
-    <w:p>
-      <w:r>
-        <w:t>Eclipse 3.3 Integration      - http://www.sparxsystems.com/bin/EAEclipse_Integration.exe</w:t>
-      </w:r>
-    </w:p>
-    <w:p>
-      <w:r>
-        <w:t xml:space="preserve">Visual Studio 2005 and 2008    </w:t>
-      </w:r>
-    </w:p>
-    <w:p>
-      <w:r>
-        <w:t xml:space="preserve">             Integration     - http://www.sparxsystems.com/bin/VSIntegrate.msi</w:t>
-      </w:r>
-    </w:p>
-    <w:p>
-      <w:r>
-        <w:t xml:space="preserve">UPDM Technology              - http://www.sparxsystems.com/bin/UPDM2.exe </w:t>
-      </w:r>
-    </w:p>
-    <w:p>
-      <w:r>
-        <w:t>DDS Technology               - http://www.sparxsystems.com/bin/EADDS.exe</w:t>
-      </w:r>
-    </w:p>
-    <w:p>
-      <w:proofErr w:type="spellStart"/>
-      <w:r>
-        <w:t>SysML</w:t>
-      </w:r>
-      <w:proofErr w:type="spellEnd"/>
-      <w:r>
-        <w:t xml:space="preserve"> Technology             - http://www.sparxsystems.com/bin/EASYSML.exe</w:t>
-      </w:r>
-    </w:p>
-    <w:p>
-      <w:r>
-        <w:t>TOGAF Technology             - http://www.sparxsystems.com/bin/EATOGAF.msi</w:t>
-      </w:r>
-    </w:p>
-    <w:p>
-      <w:proofErr w:type="spellStart"/>
-      <w:r>
-        <w:t>Zachman</w:t>
-      </w:r>
-      <w:proofErr w:type="spellEnd"/>
-      <w:r>
-        <w:t xml:space="preserve"> Framework Technology - http://www.sparxsystems.com/bin/EAZachman.msi</w:t>
-      </w:r>
-    </w:p>
-    <w:p>
-      <w:r>
-        <w:t>DOORS Link                   - http://www.sparxsystems.com/bin/EADOORS.exe</w:t>
-      </w:r>
-    </w:p>
-    <w:p>
-      <w:r>
-        <w:t>Office Integration           - http://www.sparxsystems.com/bin/mdgoffice.msi</w:t>
-      </w:r>
-    </w:p>
-    <w:p/>
-    <w:p>
-      <w:r>
-        <w:t xml:space="preserve">IMPORTANT: </w:t>
-      </w:r>
-    </w:p>
-    <w:p>
-      <w:r>
-        <w:t xml:space="preserve">As the MDG Add-In .exe files are delivered by electronic download from the Sparx Systems site, we strongly recommend that you make a </w:t>
-      </w:r>
-      <w:proofErr w:type="spellStart"/>
-      <w:r>
-        <w:t>back up</w:t>
-      </w:r>
-      <w:proofErr w:type="spellEnd"/>
-      <w:r>
-        <w:t xml:space="preserve"> copy of each download to a permanent medium such as CD ROM. This enables you to re-install at any future time, as Sparx Systems does not guarantee the availability of previous versions of any MDG Add-In for download.</w:t>
-      </w:r>
-    </w:p>
-    <w:p/>
-    <w:p>
-      <w:r>
-        <w:t xml:space="preserve">If you require access to the MDG Technology for </w:t>
-      </w:r>
-      <w:proofErr w:type="spellStart"/>
-      <w:r>
-        <w:t>DoDAF</w:t>
-      </w:r>
-      <w:proofErr w:type="spellEnd"/>
-      <w:r>
-        <w:t xml:space="preserve">-MODAF please contact support@sparxsystems.com. The MDG Technology for </w:t>
-      </w:r>
-      <w:proofErr w:type="spellStart"/>
-      <w:r>
-        <w:t>DoDAF</w:t>
-      </w:r>
-      <w:proofErr w:type="spellEnd"/>
-      <w:r>
-        <w:t>-MODAF has been superseded by the MDG Technology for UPDM.</w:t>
+        <w:t xml:space="preserve">STEP 6: (Optional) ENABLE USER SECURITY </w:t>
+      </w:r>
+    </w:p>
+    <w:p/>
+    <w:p>
+      <w:r>
+        <w:t xml:space="preserve">Enabling Security on an Enterprise Architect project allows users to </w:t>
+      </w:r>
+    </w:p>
+    <w:p>
+      <w:r>
+        <w:t xml:space="preserve">login to a model with certain privileges. </w:t>
+      </w:r>
+    </w:p>
+    <w:p/>
+    <w:p>
+      <w:r>
+        <w:t xml:space="preserve">To enable User Security on your Enterprise Architect Project: </w:t>
+      </w:r>
+    </w:p>
+    <w:p/>
+    <w:p>
+      <w:r>
+        <w:t xml:space="preserve">a) Open your project file in Enterprise Architect. </w:t>
+      </w:r>
+    </w:p>
+    <w:p/>
+    <w:p>
+      <w:r>
+        <w:t xml:space="preserve">b) From the main menu, select Project | Security | Enable Security. </w:t>
+      </w:r>
+    </w:p>
+    <w:p/>
+    <w:p>
+      <w:r>
+        <w:t xml:space="preserve">c) Enter the following Authorization Key: </w:t>
+      </w:r>
+    </w:p>
+    <w:p/>
+    <w:p>
+      <w:r>
+        <w:t xml:space="preserve">{F08113BA-8B4F-41df-8F01-46DF2C35D249} </w:t>
+      </w:r>
+    </w:p>
+    <w:p/>
+    <w:p>
+      <w:r>
+        <w:t xml:space="preserve">d) A default administrative account is created with username 'admin', password 'password'. Close and re-open Enterprise Architect, logging in as admin. </w:t>
+      </w:r>
+    </w:p>
+    <w:p/>
+    <w:p>
+      <w:r>
+        <w:t xml:space="preserve">e) Set up users and permissions as required. </w:t>
+      </w:r>
+    </w:p>
+    <w:p/>
+    <w:p>
+      <w:r>
+        <w:t xml:space="preserve">NOTE: To disable User Security at any time, repeat steps b) and c). </w:t>
+      </w:r>
+    </w:p>
+    <w:p/>
+    <w:p>
+      <w:r>
+        <w:t xml:space="preserve">For more information on User Security, see: </w:t>
+      </w:r>
+    </w:p>
+    <w:p>
+      <w:r>
+        <w:t xml:space="preserve">http://www.sparxsystems.com/uml_tool_guide/uml_model_management/usersecurity.html </w:t>
       </w:r>
     </w:p>
     <w:p/>
@@ -585,177 +693,6 @@
         <w:t xml:space="preserve">======================================================================= </w:t>
       </w:r>
     </w:p>
-    <w:p>
-      <w:r>
-        <w:t xml:space="preserve">STEP 5: INSTALL THE MDG ADD-INS </w:t>
-      </w:r>
-    </w:p>
-    <w:p/>
-    <w:p>
-      <w:r>
-        <w:t xml:space="preserve">To install and register each MDG Add-In: </w:t>
-      </w:r>
-    </w:p>
-    <w:p/>
-    <w:p>
-      <w:r>
-        <w:t>a) Double click on the installation EXE file. The MDG &lt;Add-In name&gt; Installation Wizard screen displays. Click on the Next button.</w:t>
-      </w:r>
-    </w:p>
-    <w:p/>
-    <w:p>
-      <w:proofErr w:type="gramStart"/>
-      <w:r>
-        <w:t>b</w:t>
-      </w:r>
-      <w:proofErr w:type="gramEnd"/>
-      <w:r>
-        <w:t xml:space="preserve">) Read the Licensing Agreement and, if you accept, click on the 'I accept the license agreement' radio button and on the Next button. </w:t>
-      </w:r>
-    </w:p>
-    <w:p/>
-    <w:p>
-      <w:r>
-        <w:t xml:space="preserve">c) Read the Readme information, then click on the Next button. </w:t>
-      </w:r>
-    </w:p>
-    <w:p/>
-    <w:p>
-      <w:r>
-        <w:t>d) Type your User name and Organization names into the appropriate fields, and (Optionally) select who can access the application - anyone who uses the computer, or only you (the currently-logged on user). Click on the Next button.</w:t>
-      </w:r>
-    </w:p>
-    <w:p>
-      <w:r>
-        <w:t xml:space="preserve"> </w:t>
-      </w:r>
-    </w:p>
-    <w:p>
-      <w:r>
-        <w:t>e) If necessary, change the destination folder for the installation, then click on the Next button.</w:t>
-      </w:r>
-    </w:p>
-    <w:p/>
-    <w:p>
-      <w:r>
-        <w:t xml:space="preserve">f) (MDG Integration for Eclipse only) If necessary, browse for the correct Eclipse plugins directory path. Click on the Next button. </w:t>
-      </w:r>
-    </w:p>
-    <w:p/>
-    <w:p>
-      <w:r>
-        <w:t>g) Click on the Next button again. When the installation is complete, click on the Finish button.</w:t>
-      </w:r>
-    </w:p>
-    <w:p/>
-    <w:p>
-      <w:r>
-        <w:t>h) Repeat this process for the next MDG Add-In to install.</w:t>
-      </w:r>
-    </w:p>
-    <w:p/>
-    <w:p>
-      <w:proofErr w:type="spellStart"/>
-      <w:r>
-        <w:t>i</w:t>
-      </w:r>
-      <w:proofErr w:type="spellEnd"/>
-      <w:r>
-        <w:t>) Start up Enterprise Architect. Because the MDG Add-Ins are registered under the same license key as Enterprise Architect Ultimate Edition, they are automatically registered and enabled, ready for use!</w:t>
-      </w:r>
-    </w:p>
-    <w:p/>
-    <w:p>
-      <w:r>
-        <w:t xml:space="preserve">======================================================================= </w:t>
-      </w:r>
-    </w:p>
-    <w:p>
-      <w:r>
-        <w:t xml:space="preserve">STEP 6: (Optional) ENABLE USER SECURITY </w:t>
-      </w:r>
-    </w:p>
-    <w:p/>
-    <w:p>
-      <w:r>
-        <w:t xml:space="preserve">Enabling Security on an Enterprise Architect project allows users to </w:t>
-      </w:r>
-    </w:p>
-    <w:p>
-      <w:proofErr w:type="gramStart"/>
-      <w:r>
-        <w:t>login</w:t>
-      </w:r>
-      <w:proofErr w:type="gramEnd"/>
-      <w:r>
-        <w:t xml:space="preserve"> to a model with certain privileges. </w:t>
-      </w:r>
-    </w:p>
-    <w:p/>
-    <w:p>
-      <w:r>
-        <w:t xml:space="preserve">To enable User Security on your Enterprise Architect Project: </w:t>
-      </w:r>
-    </w:p>
-    <w:p/>
-    <w:p>
-      <w:r>
-        <w:t xml:space="preserve">a) Open your project file in Enterprise Architect. </w:t>
-      </w:r>
-    </w:p>
-    <w:p/>
-    <w:p>
-      <w:r>
-        <w:t xml:space="preserve">b) From the main menu, select Project | Security | Enable Security. </w:t>
-      </w:r>
-    </w:p>
-    <w:p/>
-    <w:p>
-      <w:r>
-        <w:t xml:space="preserve">c) Enter the following Authorization Key: </w:t>
-      </w:r>
-    </w:p>
-    <w:p/>
-    <w:p>
-      <w:r>
-        <w:t xml:space="preserve">{F08113BA-8B4F-41df-8F01-46DF2C35D249} </w:t>
-      </w:r>
-    </w:p>
-    <w:p/>
-    <w:p>
-      <w:r>
-        <w:t xml:space="preserve">d) A default administrative account is created with username 'admin', password 'password'. Close and re-open Enterprise Architect, logging in as admin. </w:t>
-      </w:r>
-    </w:p>
-    <w:p/>
-    <w:p>
-      <w:r>
-        <w:t xml:space="preserve">e) Set up users and permissions as required. </w:t>
-      </w:r>
-    </w:p>
-    <w:p/>
-    <w:p>
-      <w:r>
-        <w:t xml:space="preserve">NOTE: To disable User Security at any time, repeat steps b) and c). </w:t>
-      </w:r>
-    </w:p>
-    <w:p/>
-    <w:p>
-      <w:r>
-        <w:t xml:space="preserve">For more information on User Security, see: </w:t>
-      </w:r>
-    </w:p>
-    <w:p>
-      <w:r>
-        <w:t xml:space="preserve">http://www.sparxsystems.com/uml_tool_guide/uml_model_management/usersecurity.html </w:t>
-      </w:r>
-    </w:p>
-    <w:p/>
-    <w:p>
-      <w:r>
-        <w:t xml:space="preserve">======================================================================= </w:t>
-      </w:r>
-    </w:p>
     <w:p/>
     <w:p>
       <w:r>
@@ -765,15 +702,7 @@
     <w:p/>
     <w:p>
       <w:r>
-        <w:t>For information on any of your downloaded MDG Add-</w:t>
-      </w:r>
-      <w:proofErr w:type="gramStart"/>
-      <w:r>
-        <w:t>Ins</w:t>
-      </w:r>
-      <w:proofErr w:type="gramEnd"/>
-      <w:r>
-        <w:t>, click on the Add-Ins | &lt;Add-In Name&gt; | Help menu option.</w:t>
+        <w:t>For information on any of your downloaded MDG Add-Ins, click on the Add-Ins | &lt;Add-In Name&gt; | Help menu option.</w:t>
       </w:r>
     </w:p>
     <w:p/>
@@ -836,7 +765,7 @@
 </file>
 
 <file path=word/styles.xml><?xml version="1.0" encoding="utf-8"?>
-<w:styles xmlns:mc="http://schemas.openxmlformats.org/markup-compatibility/2006" xmlns:r="http://schemas.openxmlformats.org/officeDocument/2006/relationships" xmlns:w="http://schemas.openxmlformats.org/wordprocessingml/2006/main" xmlns:w14="http://schemas.microsoft.com/office/word/2010/wordml" xmlns:w15="http://schemas.microsoft.com/office/word/2012/wordml" mc:Ignorable="w14 w15">
+<w:styles xmlns:mc="http://schemas.openxmlformats.org/markup-compatibility/2006" xmlns:r="http://schemas.openxmlformats.org/officeDocument/2006/relationships" xmlns:w="http://schemas.openxmlformats.org/wordprocessingml/2006/main" xmlns:w14="http://schemas.microsoft.com/office/word/2010/wordml" xmlns:w15="http://schemas.microsoft.com/office/word/2012/wordml" xmlns:w16cid="http://schemas.microsoft.com/office/word/2016/wordml/cid" xmlns:w16se="http://schemas.microsoft.com/office/word/2015/wordml/symex" mc:Ignorable="w14 w15 w16se w16cid">
   <w:docDefaults>
     <w:rPrDefault>
       <w:rPr>
@@ -852,7 +781,7 @@
       </w:pPr>
     </w:pPrDefault>
   </w:docDefaults>
-  <w:latentStyles w:defLockedState="0" w:defUIPriority="99" w:defSemiHidden="0" w:defUnhideWhenUsed="0" w:defQFormat="0" w:count="371">
+  <w:latentStyles w:defLockedState="0" w:defUIPriority="99" w:defSemiHidden="0" w:defUnhideWhenUsed="0" w:defQFormat="0" w:count="375">
     <w:lsdException w:name="Normal" w:uiPriority="0" w:qFormat="1"/>
     <w:lsdException w:name="heading 1" w:uiPriority="9" w:qFormat="1"/>
     <w:lsdException w:name="heading 2" w:semiHidden="1" w:uiPriority="9" w:unhideWhenUsed="1" w:qFormat="1"/>
@@ -958,7 +887,6 @@
     <w:lsdException w:name="HTML Sample" w:semiHidden="1" w:unhideWhenUsed="1"/>
     <w:lsdException w:name="HTML Typewriter" w:semiHidden="1" w:unhideWhenUsed="1"/>
     <w:lsdException w:name="HTML Variable" w:semiHidden="1" w:unhideWhenUsed="1"/>
-    <w:lsdException w:name="Normal Table" w:semiHidden="1" w:unhideWhenUsed="1"/>
     <w:lsdException w:name="annotation subject" w:semiHidden="1" w:unhideWhenUsed="1"/>
     <w:lsdException w:name="No List" w:semiHidden="1" w:unhideWhenUsed="1"/>
     <w:lsdException w:name="Outline List 1" w:semiHidden="1" w:unhideWhenUsed="1"/>
@@ -1002,10 +930,8 @@
     <w:lsdException w:name="Table Elegant" w:semiHidden="1" w:unhideWhenUsed="1"/>
     <w:lsdException w:name="Table Professional" w:semiHidden="1" w:unhideWhenUsed="1"/>
     <w:lsdException w:name="Table Subtle 1" w:semiHidden="1" w:unhideWhenUsed="1"/>
-    <w:lsdException w:name="Table Subtle 2" w:semiHidden="1" w:unhideWhenUsed="1"/>
     <w:lsdException w:name="Table Web 1" w:semiHidden="1" w:unhideWhenUsed="1"/>
     <w:lsdException w:name="Table Web 2" w:semiHidden="1" w:unhideWhenUsed="1"/>
-    <w:lsdException w:name="Table Web 3" w:semiHidden="1" w:unhideWhenUsed="1"/>
     <w:lsdException w:name="Balloon Text" w:semiHidden="1" w:unhideWhenUsed="1"/>
     <w:lsdException w:name="Table Grid" w:uiPriority="39"/>
     <w:lsdException w:name="Table Theme" w:semiHidden="1" w:unhideWhenUsed="1"/>
@@ -1224,6 +1150,10 @@
     <w:lsdException w:name="List Table 5 Dark Accent 6" w:uiPriority="50"/>
     <w:lsdException w:name="List Table 6 Colorful Accent 6" w:uiPriority="51"/>
     <w:lsdException w:name="List Table 7 Colorful Accent 6" w:uiPriority="52"/>
+    <w:lsdException w:name="Mention" w:semiHidden="1" w:unhideWhenUsed="1"/>
+    <w:lsdException w:name="Smart Hyperlink" w:semiHidden="1" w:unhideWhenUsed="1"/>
+    <w:lsdException w:name="Hashtag" w:semiHidden="1" w:unhideWhenUsed="1"/>
+    <w:lsdException w:name="Unresolved Mention" w:semiHidden="1" w:unhideWhenUsed="1"/>
   </w:latentStyles>
   <w:style w:type="paragraph" w:default="1" w:styleId="Normal">
     <w:name w:val="Normal"/>

</xml_diff>